<commit_message>
Rédaction rapport premier modèle
Fin de la rédaction du premier modèle (version temporaire à améliorer avec schémas + texte supplémentaire)
</commit_message>
<xml_diff>
--- a/Premier_modele/Premier_modele.docx
+++ b/Premier_modele/Premier_modele.docx
@@ -36,10 +36,9 @@
         <w:spacing w:after="0" w:line="240" w:lineRule="auto"/>
         <w:textAlignment w:val="auto"/>
         <w:rPr>
-          <w:rFonts w:ascii="LMRoman17-Regular" w:eastAsiaTheme="minorHAnsi" w:hAnsi="LMRoman17-Regular" w:cs="LMRoman17-Regular"/>
-          <w:kern w:val="0"/>
-          <w:sz w:val="34"/>
-          <w:szCs w:val="34"/>
+          <w:rFonts w:ascii="LMRoman12-Regular" w:eastAsiaTheme="minorHAnsi" w:hAnsi="LMRoman12-Regular" w:cs="LMRoman12-Regular"/>
+          <w:kern w:val="0"/>
+          <w:sz w:val="24"/>
         </w:rPr>
       </w:pPr>
     </w:p>
@@ -52,9 +51,38 @@
         <w:spacing w:after="0" w:line="240" w:lineRule="auto"/>
         <w:textAlignment w:val="auto"/>
         <w:rPr>
-          <w:rFonts w:ascii="LMRoman12-Regular" w:eastAsiaTheme="minorHAnsi" w:hAnsi="LMRoman12-Regular" w:cs="LMRoman12-Regular"/>
-          <w:kern w:val="0"/>
-          <w:sz w:val="24"/>
+          <w:rFonts w:ascii="LMRoman10-Bold" w:eastAsiaTheme="minorHAnsi" w:hAnsi="LMRoman10-Bold" w:cs="LMRoman10-Bold"/>
+          <w:b/>
+          <w:bCs/>
+          <w:kern w:val="0"/>
+          <w:szCs w:val="22"/>
+        </w:rPr>
+      </w:pPr>
+      <w:r>
+        <w:rPr>
+          <w:rFonts w:ascii="LMRoman10-Bold" w:eastAsiaTheme="minorHAnsi" w:hAnsi="LMRoman10-Bold" w:cs="LMRoman10-Bold"/>
+          <w:b/>
+          <w:bCs/>
+          <w:kern w:val="0"/>
+          <w:szCs w:val="22"/>
+        </w:rPr>
+        <w:t>Trouver des schémas des situations (ou les faire) ! ! !</w:t>
+      </w:r>
+    </w:p>
+    <w:p>
+      <w:pPr>
+        <w:widowControl/>
+        <w:suppressAutoHyphens w:val="0"/>
+        <w:autoSpaceDE w:val="0"/>
+        <w:adjustRightInd w:val="0"/>
+        <w:spacing w:after="0" w:line="240" w:lineRule="auto"/>
+        <w:textAlignment w:val="auto"/>
+        <w:rPr>
+          <w:rFonts w:ascii="LMRoman10-Bold" w:eastAsiaTheme="minorHAnsi" w:hAnsi="LMRoman10-Bold" w:cs="LMRoman10-Bold"/>
+          <w:b/>
+          <w:bCs/>
+          <w:kern w:val="0"/>
+          <w:szCs w:val="22"/>
         </w:rPr>
       </w:pPr>
     </w:p>
@@ -67,22 +95,18 @@
         <w:spacing w:after="0" w:line="240" w:lineRule="auto"/>
         <w:textAlignment w:val="auto"/>
         <w:rPr>
-          <w:rFonts w:ascii="LMRoman10-Bold" w:eastAsiaTheme="minorHAnsi" w:hAnsi="LMRoman10-Bold" w:cs="LMRoman10-Bold"/>
-          <w:b/>
-          <w:bCs/>
+          <w:rFonts w:ascii="LMRoman10-Regular" w:eastAsiaTheme="minorHAnsi" w:hAnsi="LMRoman10-Regular" w:cs="LMRoman10-Regular"/>
           <w:kern w:val="0"/>
           <w:szCs w:val="22"/>
         </w:rPr>
       </w:pPr>
       <w:r>
         <w:rPr>
-          <w:rFonts w:ascii="LMRoman10-Bold" w:eastAsiaTheme="minorHAnsi" w:hAnsi="LMRoman10-Bold" w:cs="LMRoman10-Bold"/>
-          <w:b/>
-          <w:bCs/>
-          <w:kern w:val="0"/>
-          <w:szCs w:val="22"/>
-        </w:rPr>
-        <w:t>Trouver des schémas des situations (ou les faire) ! ! !</w:t>
+          <w:rFonts w:ascii="LMRoman10-Regular" w:eastAsiaTheme="minorHAnsi" w:hAnsi="LMRoman10-Regular" w:cs="LMRoman10-Regular"/>
+          <w:kern w:val="0"/>
+          <w:szCs w:val="22"/>
+        </w:rPr>
+        <w:t>On part des données suivantes :</w:t>
       </w:r>
     </w:p>
     <w:p>
@@ -94,13 +118,95 @@
         <w:spacing w:after="0" w:line="240" w:lineRule="auto"/>
         <w:textAlignment w:val="auto"/>
         <w:rPr>
-          <w:rFonts w:ascii="LMRoman10-Bold" w:eastAsiaTheme="minorHAnsi" w:hAnsi="LMRoman10-Bold" w:cs="LMRoman10-Bold"/>
-          <w:b/>
-          <w:bCs/>
-          <w:kern w:val="0"/>
-          <w:szCs w:val="22"/>
+          <w:rFonts w:ascii="LMRoman8-Regular" w:eastAsia="LMRoman8-Regular" w:hAnsi="LMRoman17-Regular" w:cs="LMRoman8-Regular"/>
+          <w:kern w:val="0"/>
+          <w:sz w:val="16"/>
+          <w:szCs w:val="16"/>
         </w:rPr>
       </w:pPr>
+      <w:r>
+        <w:rPr>
+          <w:rFonts w:ascii="LMRoman10-Regular" w:eastAsiaTheme="minorHAnsi" w:hAnsi="LMRoman10-Regular" w:cs="LMRoman10-Regular"/>
+          <w:kern w:val="0"/>
+          <w:szCs w:val="22"/>
+        </w:rPr>
+        <w:t xml:space="preserve">• Puissance surfacique du Soleil reçu par la Terre : </w:t>
+      </w:r>
+      <w:r>
+        <w:rPr>
+          <w:rFonts w:ascii="LMMathItalic10-Regular" w:eastAsia="LMMathItalic10-Regular" w:hAnsi="LMRoman17-Regular" w:cs="LMMathItalic10-Regular"/>
+          <w:i/>
+          <w:iCs/>
+          <w:kern w:val="0"/>
+          <w:szCs w:val="22"/>
+        </w:rPr>
+        <w:t>P</w:t>
+      </w:r>
+      <w:r>
+        <w:rPr>
+          <w:rFonts w:ascii="LMMathItalic8-Regular" w:eastAsia="LMMathItalic8-Regular" w:hAnsi="LMRoman17-Regular" w:cs="LMMathItalic8-Regular"/>
+          <w:i/>
+          <w:iCs/>
+          <w:kern w:val="0"/>
+          <w:sz w:val="16"/>
+          <w:szCs w:val="16"/>
+        </w:rPr>
+        <w:t xml:space="preserve">S </w:t>
+      </w:r>
+      <w:r>
+        <w:rPr>
+          <w:rFonts w:ascii="LMRoman10-Regular" w:eastAsiaTheme="minorHAnsi" w:hAnsi="LMRoman10-Regular" w:cs="LMRoman10-Regular"/>
+          <w:kern w:val="0"/>
+          <w:szCs w:val="22"/>
+        </w:rPr>
+        <w:t xml:space="preserve">= 1300 </w:t>
+      </w:r>
+      <w:r>
+        <w:rPr>
+          <w:rFonts w:ascii="LMMathItalic10-Regular" w:eastAsia="LMMathItalic10-Regular" w:hAnsi="LMRoman17-Regular" w:cs="LMMathItalic10-Regular"/>
+          <w:i/>
+          <w:iCs/>
+          <w:kern w:val="0"/>
+          <w:szCs w:val="22"/>
+        </w:rPr>
+        <w:t xml:space="preserve">W </w:t>
+      </w:r>
+      <w:r>
+        <w:rPr>
+          <w:rFonts w:ascii="LMMathSymbols10-Regular" w:eastAsia="LMMathSymbols10-Regular" w:hAnsi="LMRoman17-Regular" w:cs="LMMathSymbols10-Regular" w:hint="eastAsia"/>
+          <w:kern w:val="0"/>
+          <w:szCs w:val="22"/>
+        </w:rPr>
+        <w:t xml:space="preserve">・ </w:t>
+      </w:r>
+      <w:r>
+        <w:rPr>
+          <w:rFonts w:ascii="LMMathItalic10-Regular" w:eastAsia="LMMathItalic10-Regular" w:hAnsi="LMRoman17-Regular" w:cs="LMMathItalic10-Regular"/>
+          <w:i/>
+          <w:iCs/>
+          <w:kern w:val="0"/>
+          <w:szCs w:val="22"/>
+        </w:rPr>
+        <w:t>m</w:t>
+      </w:r>
+      <w:r>
+        <w:rPr>
+          <w:rFonts w:ascii="LMMathSymbols8-Regular" w:eastAsia="LMMathSymbols8-Regular" w:hAnsi="LMRoman17-Regular" w:cs="LMMathSymbols8-Regular" w:hint="eastAsia"/>
+          <w:kern w:val="0"/>
+          <w:sz w:val="16"/>
+          <w:szCs w:val="16"/>
+        </w:rPr>
+        <w:t>−</w:t>
+      </w:r>
+      <w:r>
+        <w:rPr>
+          <w:rFonts w:ascii="LMRoman8-Regular" w:eastAsia="LMRoman8-Regular" w:hAnsi="LMRoman17-Regular" w:cs="LMRoman8-Regular"/>
+          <w:kern w:val="0"/>
+          <w:sz w:val="16"/>
+          <w:szCs w:val="16"/>
+        </w:rPr>
+        <w:t>2</w:t>
+      </w:r>
     </w:p>
     <w:p>
       <w:pPr>
@@ -122,7 +228,7 @@
           <w:kern w:val="0"/>
           <w:szCs w:val="22"/>
         </w:rPr>
-        <w:t>On part des données suivantes :</w:t>
+        <w:t>• Rayon de la Terre : 6371 km</w:t>
       </w:r>
     </w:p>
     <w:p>
@@ -146,36 +252,87 @@
           <w:kern w:val="0"/>
           <w:szCs w:val="22"/>
         </w:rPr>
-        <w:t xml:space="preserve">• Puissance surfacique du Soleil reçu par la Terre : </w:t>
-      </w:r>
-      <w:r>
-        <w:rPr>
-          <w:rFonts w:ascii="LMMathItalic10-Regular" w:eastAsia="LMMathItalic10-Regular" w:hAnsi="LMRoman17-Regular" w:cs="LMMathItalic10-Regular"/>
-          <w:i/>
-          <w:iCs/>
-          <w:kern w:val="0"/>
-          <w:szCs w:val="22"/>
-        </w:rPr>
-        <w:t>P</w:t>
-      </w:r>
-      <w:r>
-        <w:rPr>
-          <w:rFonts w:ascii="LMMathItalic8-Regular" w:eastAsia="LMMathItalic8-Regular" w:hAnsi="LMRoman17-Regular" w:cs="LMMathItalic8-Regular"/>
-          <w:i/>
-          <w:iCs/>
-          <w:kern w:val="0"/>
-          <w:sz w:val="16"/>
-          <w:szCs w:val="16"/>
-        </w:rPr>
-        <w:t xml:space="preserve">S </w:t>
-      </w:r>
-      <w:r>
-        <w:rPr>
-          <w:rFonts w:ascii="LMRoman10-Regular" w:eastAsiaTheme="minorHAnsi" w:hAnsi="LMRoman10-Regular" w:cs="LMRoman10-Regular"/>
-          <w:kern w:val="0"/>
-          <w:szCs w:val="22"/>
-        </w:rPr>
-        <w:t xml:space="preserve">= 1300 </w:t>
+        <w:t xml:space="preserve">• Constante de Stefan-Boltzmann : </w:t>
+      </w:r>
+      <w:r>
+        <w:rPr>
+          <w:rFonts w:ascii="LMMathItalic10-Regular" w:eastAsia="LMMathItalic10-Regular" w:hAnsi="LMRoman17-Regular" w:cs="LMMathItalic10-Regular" w:hint="eastAsia"/>
+          <w:i/>
+          <w:iCs/>
+          <w:kern w:val="0"/>
+          <w:szCs w:val="22"/>
+        </w:rPr>
+        <w:t>σ</w:t>
+      </w:r>
+      <w:r>
+        <w:rPr>
+          <w:rFonts w:ascii="LMMathItalic10-Regular" w:eastAsia="LMMathItalic10-Regular" w:hAnsi="LMRoman17-Regular" w:cs="LMMathItalic10-Regular"/>
+          <w:i/>
+          <w:iCs/>
+          <w:kern w:val="0"/>
+          <w:szCs w:val="22"/>
+        </w:rPr>
+        <w:t xml:space="preserve"> </w:t>
+      </w:r>
+      <w:r>
+        <w:rPr>
+          <w:rFonts w:ascii="LMRoman10-Regular" w:eastAsiaTheme="minorHAnsi" w:hAnsi="LMRoman10-Regular" w:cs="LMRoman10-Regular"/>
+          <w:kern w:val="0"/>
+          <w:szCs w:val="22"/>
+        </w:rPr>
+        <w:t>= 5</w:t>
+      </w:r>
+      <w:r>
+        <w:rPr>
+          <w:rFonts w:ascii="LMMathItalic10-Regular" w:eastAsia="LMMathItalic10-Regular" w:hAnsi="LMRoman17-Regular" w:cs="LMMathItalic10-Regular"/>
+          <w:i/>
+          <w:iCs/>
+          <w:kern w:val="0"/>
+          <w:szCs w:val="22"/>
+        </w:rPr>
+        <w:t xml:space="preserve">, </w:t>
+      </w:r>
+      <w:r>
+        <w:rPr>
+          <w:rFonts w:ascii="LMRoman10-Regular" w:eastAsiaTheme="minorHAnsi" w:hAnsi="LMRoman10-Regular" w:cs="LMRoman10-Regular"/>
+          <w:kern w:val="0"/>
+          <w:szCs w:val="22"/>
+        </w:rPr>
+        <w:t xml:space="preserve">67 </w:t>
+      </w:r>
+      <w:r>
+        <w:rPr>
+          <w:rFonts w:ascii="LMMathSymbols10-Regular" w:eastAsia="LMMathSymbols10-Regular" w:hAnsi="LMRoman17-Regular" w:cs="LMMathSymbols10-Regular" w:hint="eastAsia"/>
+          <w:kern w:val="0"/>
+          <w:szCs w:val="22"/>
+        </w:rPr>
+        <w:t xml:space="preserve">・ </w:t>
+      </w:r>
+      <w:r>
+        <w:rPr>
+          <w:rFonts w:ascii="LMRoman10-Regular" w:eastAsiaTheme="minorHAnsi" w:hAnsi="LMRoman10-Regular" w:cs="LMRoman10-Regular"/>
+          <w:kern w:val="0"/>
+          <w:szCs w:val="22"/>
+        </w:rPr>
+        <w:t>10</w:t>
+      </w:r>
+      <w:r>
+        <w:rPr>
+          <w:rFonts w:ascii="LMMathSymbols8-Regular" w:eastAsia="LMMathSymbols8-Regular" w:hAnsi="LMRoman17-Regular" w:cs="LMMathSymbols8-Regular" w:hint="eastAsia"/>
+          <w:kern w:val="0"/>
+          <w:sz w:val="16"/>
+          <w:szCs w:val="16"/>
+        </w:rPr>
+        <w:t>−</w:t>
+      </w:r>
+      <w:r>
+        <w:rPr>
+          <w:rFonts w:ascii="LMRoman8-Regular" w:eastAsia="LMRoman8-Regular" w:hAnsi="LMRoman17-Regular" w:cs="LMRoman8-Regular"/>
+          <w:kern w:val="0"/>
+          <w:sz w:val="16"/>
+          <w:szCs w:val="16"/>
+        </w:rPr>
+        <w:t xml:space="preserve">8 </w:t>
       </w:r>
       <w:r>
         <w:rPr>
@@ -221,7 +378,34 @@
           <w:sz w:val="16"/>
           <w:szCs w:val="16"/>
         </w:rPr>
-        <w:t>2</w:t>
+        <w:t xml:space="preserve">2 </w:t>
+      </w:r>
+      <w:r>
+        <w:rPr>
+          <w:rFonts w:ascii="LMMathSymbols10-Regular" w:eastAsia="LMMathSymbols10-Regular" w:hAnsi="LMRoman17-Regular" w:cs="LMMathSymbols10-Regular" w:hint="eastAsia"/>
+          <w:kern w:val="0"/>
+          <w:szCs w:val="22"/>
+        </w:rPr>
+        <w:t xml:space="preserve">・ </w:t>
+      </w:r>
+      <w:r>
+        <w:rPr>
+          <w:rFonts w:ascii="LMMathItalic10-Regular" w:eastAsia="LMMathItalic10-Regular" w:hAnsi="LMRoman17-Regular" w:cs="LMMathItalic10-Regular"/>
+          <w:i/>
+          <w:iCs/>
+          <w:kern w:val="0"/>
+          <w:szCs w:val="22"/>
+        </w:rPr>
+        <w:t>K</w:t>
+      </w:r>
+      <w:r>
+        <w:rPr>
+          <w:rFonts w:ascii="LMRoman8-Regular" w:eastAsia="LMRoman8-Regular" w:hAnsi="LMRoman17-Regular" w:cs="LMRoman8-Regular"/>
+          <w:kern w:val="0"/>
+          <w:sz w:val="16"/>
+          <w:szCs w:val="16"/>
+        </w:rPr>
+        <w:t>4</w:t>
       </w:r>
     </w:p>
     <w:p>
@@ -244,7 +428,7 @@
           <w:kern w:val="0"/>
           <w:szCs w:val="22"/>
         </w:rPr>
-        <w:t>• Rayon de la Terre : 6371 km</w:t>
+        <w:t>Pour commencer, la puissance que reçoit la Terre correspond au produit de la puissance</w:t>
       </w:r>
     </w:p>
     <w:p>
@@ -256,10 +440,9 @@
         <w:spacing w:after="0" w:line="240" w:lineRule="auto"/>
         <w:textAlignment w:val="auto"/>
         <w:rPr>
-          <w:rFonts w:ascii="LMRoman8-Regular" w:eastAsia="LMRoman8-Regular" w:hAnsi="LMRoman17-Regular" w:cs="LMRoman8-Regular"/>
-          <w:kern w:val="0"/>
-          <w:sz w:val="16"/>
-          <w:szCs w:val="16"/>
+          <w:rFonts w:ascii="LMRoman10-Regular" w:eastAsiaTheme="minorHAnsi" w:hAnsi="LMRoman10-Regular" w:cs="LMRoman10-Regular"/>
+          <w:kern w:val="0"/>
+          <w:szCs w:val="22"/>
         </w:rPr>
       </w:pPr>
       <w:r>
@@ -268,160 +451,7 @@
           <w:kern w:val="0"/>
           <w:szCs w:val="22"/>
         </w:rPr>
-        <w:t xml:space="preserve">• Constante de Stefan-Boltzmann : </w:t>
-      </w:r>
-      <w:r>
-        <w:rPr>
-          <w:rFonts w:ascii="LMMathItalic10-Regular" w:eastAsia="LMMathItalic10-Regular" w:hAnsi="LMRoman17-Regular" w:cs="LMMathItalic10-Regular" w:hint="eastAsia"/>
-          <w:i/>
-          <w:iCs/>
-          <w:kern w:val="0"/>
-          <w:szCs w:val="22"/>
-        </w:rPr>
-        <w:t>σ</w:t>
-      </w:r>
-      <w:r>
-        <w:rPr>
-          <w:rFonts w:ascii="LMMathItalic10-Regular" w:eastAsia="LMMathItalic10-Regular" w:hAnsi="LMRoman17-Regular" w:cs="LMMathItalic10-Regular"/>
-          <w:i/>
-          <w:iCs/>
-          <w:kern w:val="0"/>
-          <w:szCs w:val="22"/>
-        </w:rPr>
-        <w:t xml:space="preserve"> </w:t>
-      </w:r>
-      <w:r>
-        <w:rPr>
-          <w:rFonts w:ascii="LMRoman10-Regular" w:eastAsiaTheme="minorHAnsi" w:hAnsi="LMRoman10-Regular" w:cs="LMRoman10-Regular"/>
-          <w:kern w:val="0"/>
-          <w:szCs w:val="22"/>
-        </w:rPr>
-        <w:t>= 5</w:t>
-      </w:r>
-      <w:r>
-        <w:rPr>
-          <w:rFonts w:ascii="LMMathItalic10-Regular" w:eastAsia="LMMathItalic10-Regular" w:hAnsi="LMRoman17-Regular" w:cs="LMMathItalic10-Regular"/>
-          <w:i/>
-          <w:iCs/>
-          <w:kern w:val="0"/>
-          <w:szCs w:val="22"/>
-        </w:rPr>
-        <w:t xml:space="preserve">, </w:t>
-      </w:r>
-      <w:r>
-        <w:rPr>
-          <w:rFonts w:ascii="LMRoman10-Regular" w:eastAsiaTheme="minorHAnsi" w:hAnsi="LMRoman10-Regular" w:cs="LMRoman10-Regular"/>
-          <w:kern w:val="0"/>
-          <w:szCs w:val="22"/>
-        </w:rPr>
-        <w:t xml:space="preserve">67 </w:t>
-      </w:r>
-      <w:r>
-        <w:rPr>
-          <w:rFonts w:ascii="LMMathSymbols10-Regular" w:eastAsia="LMMathSymbols10-Regular" w:hAnsi="LMRoman17-Regular" w:cs="LMMathSymbols10-Regular" w:hint="eastAsia"/>
-          <w:kern w:val="0"/>
-          <w:szCs w:val="22"/>
-        </w:rPr>
-        <w:t xml:space="preserve">・ </w:t>
-      </w:r>
-      <w:r>
-        <w:rPr>
-          <w:rFonts w:ascii="LMRoman10-Regular" w:eastAsiaTheme="minorHAnsi" w:hAnsi="LMRoman10-Regular" w:cs="LMRoman10-Regular"/>
-          <w:kern w:val="0"/>
-          <w:szCs w:val="22"/>
-        </w:rPr>
-        <w:t>10</w:t>
-      </w:r>
-      <w:r>
-        <w:rPr>
-          <w:rFonts w:ascii="LMMathSymbols8-Regular" w:eastAsia="LMMathSymbols8-Regular" w:hAnsi="LMRoman17-Regular" w:cs="LMMathSymbols8-Regular" w:hint="eastAsia"/>
-          <w:kern w:val="0"/>
-          <w:sz w:val="16"/>
-          <w:szCs w:val="16"/>
-        </w:rPr>
-        <w:t>−</w:t>
-      </w:r>
-      <w:r>
-        <w:rPr>
-          <w:rFonts w:ascii="LMRoman8-Regular" w:eastAsia="LMRoman8-Regular" w:hAnsi="LMRoman17-Regular" w:cs="LMRoman8-Regular"/>
-          <w:kern w:val="0"/>
-          <w:sz w:val="16"/>
-          <w:szCs w:val="16"/>
-        </w:rPr>
-        <w:t xml:space="preserve">8 </w:t>
-      </w:r>
-      <w:r>
-        <w:rPr>
-          <w:rFonts w:ascii="LMMathItalic10-Regular" w:eastAsia="LMMathItalic10-Regular" w:hAnsi="LMRoman17-Regular" w:cs="LMMathItalic10-Regular"/>
-          <w:i/>
-          <w:iCs/>
-          <w:kern w:val="0"/>
-          <w:szCs w:val="22"/>
-        </w:rPr>
-        <w:t xml:space="preserve">W </w:t>
-      </w:r>
-      <w:r>
-        <w:rPr>
-          <w:rFonts w:ascii="LMMathSymbols10-Regular" w:eastAsia="LMMathSymbols10-Regular" w:hAnsi="LMRoman17-Regular" w:cs="LMMathSymbols10-Regular" w:hint="eastAsia"/>
-          <w:kern w:val="0"/>
-          <w:szCs w:val="22"/>
-        </w:rPr>
-        <w:t xml:space="preserve">・ </w:t>
-      </w:r>
-      <w:r>
-        <w:rPr>
-          <w:rFonts w:ascii="LMMathItalic10-Regular" w:eastAsia="LMMathItalic10-Regular" w:hAnsi="LMRoman17-Regular" w:cs="LMMathItalic10-Regular"/>
-          <w:i/>
-          <w:iCs/>
-          <w:kern w:val="0"/>
-          <w:szCs w:val="22"/>
-        </w:rPr>
-        <w:t>m</w:t>
-      </w:r>
-      <w:r>
-        <w:rPr>
-          <w:rFonts w:ascii="LMMathSymbols8-Regular" w:eastAsia="LMMathSymbols8-Regular" w:hAnsi="LMRoman17-Regular" w:cs="LMMathSymbols8-Regular" w:hint="eastAsia"/>
-          <w:kern w:val="0"/>
-          <w:sz w:val="16"/>
-          <w:szCs w:val="16"/>
-        </w:rPr>
-        <w:t>−</w:t>
-      </w:r>
-      <w:r>
-        <w:rPr>
-          <w:rFonts w:ascii="LMRoman8-Regular" w:eastAsia="LMRoman8-Regular" w:hAnsi="LMRoman17-Regular" w:cs="LMRoman8-Regular"/>
-          <w:kern w:val="0"/>
-          <w:sz w:val="16"/>
-          <w:szCs w:val="16"/>
-        </w:rPr>
-        <w:t xml:space="preserve">2 </w:t>
-      </w:r>
-      <w:r>
-        <w:rPr>
-          <w:rFonts w:ascii="LMMathSymbols10-Regular" w:eastAsia="LMMathSymbols10-Regular" w:hAnsi="LMRoman17-Regular" w:cs="LMMathSymbols10-Regular" w:hint="eastAsia"/>
-          <w:kern w:val="0"/>
-          <w:szCs w:val="22"/>
-        </w:rPr>
-        <w:t xml:space="preserve">・ </w:t>
-      </w:r>
-      <w:r>
-        <w:rPr>
-          <w:rFonts w:ascii="LMMathItalic10-Regular" w:eastAsia="LMMathItalic10-Regular" w:hAnsi="LMRoman17-Regular" w:cs="LMMathItalic10-Regular"/>
-          <w:i/>
-          <w:iCs/>
-          <w:kern w:val="0"/>
-          <w:szCs w:val="22"/>
-        </w:rPr>
-        <w:t>K</w:t>
-      </w:r>
-      <w:r>
-        <w:rPr>
-          <w:rFonts w:ascii="LMRoman8-Regular" w:eastAsia="LMRoman8-Regular" w:hAnsi="LMRoman17-Regular" w:cs="LMRoman8-Regular"/>
-          <w:kern w:val="0"/>
-          <w:sz w:val="16"/>
-          <w:szCs w:val="16"/>
-        </w:rPr>
-        <w:t>4</w:t>
+        <w:t>surfacique et de la surface de la Terre en considérant que la surface de la Terre est un</w:t>
       </w:r>
     </w:p>
     <w:p>
@@ -433,12 +463,43 @@
         <w:spacing w:after="0" w:line="240" w:lineRule="auto"/>
         <w:textAlignment w:val="auto"/>
         <w:rPr>
-          <w:rFonts w:ascii="LMRoman8-Regular" w:eastAsia="LMRoman8-Regular" w:hAnsi="LMRoman17-Regular" w:cs="LMRoman8-Regular"/>
+          <w:rFonts w:ascii="LMMathItalic8-Regular" w:eastAsia="LMMathItalic8-Regular" w:hAnsi="LMRoman17-Regular" w:cs="LMMathItalic8-Regular"/>
+          <w:i/>
+          <w:iCs/>
           <w:kern w:val="0"/>
           <w:sz w:val="16"/>
           <w:szCs w:val="16"/>
         </w:rPr>
       </w:pPr>
+      <w:r>
+        <w:rPr>
+          <w:rFonts w:ascii="LMRoman10-Regular" w:eastAsiaTheme="minorHAnsi" w:hAnsi="LMRoman10-Regular" w:cs="LMRoman10-Regular"/>
+          <w:kern w:val="0"/>
+          <w:szCs w:val="22"/>
+        </w:rPr>
+        <w:t xml:space="preserve">disque pour connaître la puissance réelle reçue sur l’ensemble de sa surface. En notant </w:t>
+      </w:r>
+      <w:r>
+        <w:rPr>
+          <w:rFonts w:ascii="LMMathItalic10-Regular" w:eastAsia="LMMathItalic10-Regular" w:hAnsi="LMRoman17-Regular" w:cs="LMMathItalic10-Regular"/>
+          <w:i/>
+          <w:iCs/>
+          <w:kern w:val="0"/>
+          <w:szCs w:val="22"/>
+        </w:rPr>
+        <w:t>P</w:t>
+      </w:r>
+      <w:r>
+        <w:rPr>
+          <w:rFonts w:ascii="LMMathItalic8-Regular" w:eastAsia="LMMathItalic8-Regular" w:hAnsi="LMRoman17-Regular" w:cs="LMMathItalic8-Regular"/>
+          <w:i/>
+          <w:iCs/>
+          <w:kern w:val="0"/>
+          <w:sz w:val="16"/>
+          <w:szCs w:val="16"/>
+        </w:rPr>
+        <w:t>S</w:t>
+      </w:r>
     </w:p>
     <w:p>
       <w:pPr>
@@ -460,7 +521,36 @@
           <w:kern w:val="0"/>
           <w:szCs w:val="22"/>
         </w:rPr>
-        <w:t>Pour commencer, la puissance que reçoit la Terre correspond au produit de la puissance</w:t>
+        <w:t xml:space="preserve">la puissance surfacique du Soleil à la distance Terre-Soleil du Soleil, </w:t>
+      </w:r>
+      <w:r>
+        <w:rPr>
+          <w:rFonts w:ascii="LMMathItalic10-Regular" w:eastAsia="LMMathItalic10-Regular" w:hAnsi="LMRoman17-Regular" w:cs="LMMathItalic10-Regular"/>
+          <w:i/>
+          <w:iCs/>
+          <w:kern w:val="0"/>
+          <w:szCs w:val="22"/>
+        </w:rPr>
+        <w:t>P</w:t>
+      </w:r>
+      <w:r>
+        <w:rPr>
+          <w:rFonts w:ascii="LMMathItalic8-Regular" w:eastAsia="LMMathItalic8-Regular" w:hAnsi="LMRoman17-Regular" w:cs="LMMathItalic8-Regular"/>
+          <w:i/>
+          <w:iCs/>
+          <w:kern w:val="0"/>
+          <w:sz w:val="16"/>
+          <w:szCs w:val="16"/>
+        </w:rPr>
+        <w:t xml:space="preserve">S/T </w:t>
+      </w:r>
+      <w:r>
+        <w:rPr>
+          <w:rFonts w:ascii="LMRoman10-Regular" w:eastAsiaTheme="minorHAnsi" w:hAnsi="LMRoman10-Regular" w:cs="LMRoman10-Regular"/>
+          <w:kern w:val="0"/>
+          <w:szCs w:val="22"/>
+        </w:rPr>
+        <w:t>la puissance reçue</w:t>
       </w:r>
     </w:p>
     <w:p>
@@ -483,7 +573,36 @@
           <w:kern w:val="0"/>
           <w:szCs w:val="22"/>
         </w:rPr>
-        <w:t>surfacique et de la surface de la Terre en considérant que la surface de la Terre est un</w:t>
+        <w:t xml:space="preserve">par la Terre, S la surface du maître-couple de la Terre et </w:t>
+      </w:r>
+      <w:r>
+        <w:rPr>
+          <w:rFonts w:ascii="LMMathItalic10-Regular" w:eastAsia="LMMathItalic10-Regular" w:hAnsi="LMRoman17-Regular" w:cs="LMMathItalic10-Regular"/>
+          <w:i/>
+          <w:iCs/>
+          <w:kern w:val="0"/>
+          <w:szCs w:val="22"/>
+        </w:rPr>
+        <w:t>R</w:t>
+      </w:r>
+      <w:r>
+        <w:rPr>
+          <w:rFonts w:ascii="LMMathItalic8-Regular" w:eastAsia="LMMathItalic8-Regular" w:hAnsi="LMRoman17-Regular" w:cs="LMMathItalic8-Regular"/>
+          <w:i/>
+          <w:iCs/>
+          <w:kern w:val="0"/>
+          <w:sz w:val="16"/>
+          <w:szCs w:val="16"/>
+        </w:rPr>
+        <w:t xml:space="preserve">T </w:t>
+      </w:r>
+      <w:r>
+        <w:rPr>
+          <w:rFonts w:ascii="LMRoman10-Regular" w:eastAsiaTheme="minorHAnsi" w:hAnsi="LMRoman10-Regular" w:cs="LMRoman10-Regular"/>
+          <w:kern w:val="0"/>
+          <w:szCs w:val="22"/>
+        </w:rPr>
+        <w:t>le rayon de la Terre, on a :</w:t>
       </w:r>
     </w:p>
     <w:p>
@@ -495,18 +614,158 @@
         <w:spacing w:after="0" w:line="240" w:lineRule="auto"/>
         <w:textAlignment w:val="auto"/>
         <w:rPr>
-          <w:rFonts w:ascii="LMRoman10-Regular" w:eastAsiaTheme="minorHAnsi" w:hAnsi="LMRoman10-Regular" w:cs="LMRoman10-Regular"/>
-          <w:kern w:val="0"/>
-          <w:szCs w:val="22"/>
+          <w:rFonts w:ascii="LMMathItalic8-Regular" w:eastAsia="LMMathItalic8-Regular" w:hAnsi="LMRoman17-Regular" w:cs="LMMathItalic8-Regular"/>
+          <w:i/>
+          <w:iCs/>
+          <w:kern w:val="0"/>
+          <w:sz w:val="16"/>
+          <w:szCs w:val="16"/>
         </w:rPr>
       </w:pPr>
       <w:r>
         <w:rPr>
-          <w:rFonts w:ascii="LMRoman10-Regular" w:eastAsiaTheme="minorHAnsi" w:hAnsi="LMRoman10-Regular" w:cs="LMRoman10-Regular"/>
-          <w:kern w:val="0"/>
-          <w:szCs w:val="22"/>
-        </w:rPr>
-        <w:t>disque pour connaître la puissance réelle reçue sur l’ensemble de sa surface. En notant</w:t>
+          <w:rFonts w:ascii="LMMathItalic10-Regular" w:eastAsia="LMMathItalic10-Regular" w:hAnsi="LMRoman17-Regular" w:cs="LMMathItalic10-Regular"/>
+          <w:i/>
+          <w:iCs/>
+          <w:kern w:val="0"/>
+          <w:szCs w:val="22"/>
+        </w:rPr>
+        <w:t>P</w:t>
+      </w:r>
+      <w:r>
+        <w:rPr>
+          <w:rFonts w:ascii="LMMathItalic8-Regular" w:eastAsia="LMMathItalic8-Regular" w:hAnsi="LMRoman17-Regular" w:cs="LMMathItalic8-Regular"/>
+          <w:i/>
+          <w:iCs/>
+          <w:kern w:val="0"/>
+          <w:sz w:val="16"/>
+          <w:szCs w:val="16"/>
+        </w:rPr>
+        <w:t xml:space="preserve">S/T </w:t>
+      </w:r>
+      <w:r>
+        <w:rPr>
+          <w:rFonts w:ascii="LMRoman10-Regular" w:eastAsiaTheme="minorHAnsi" w:hAnsi="LMRoman10-Regular" w:cs="LMRoman10-Regular"/>
+          <w:kern w:val="0"/>
+          <w:szCs w:val="22"/>
+        </w:rPr>
+        <w:t xml:space="preserve">= </w:t>
+      </w:r>
+      <w:r>
+        <w:rPr>
+          <w:rFonts w:ascii="LMMathItalic10-Regular" w:eastAsia="LMMathItalic10-Regular" w:hAnsi="LMRoman17-Regular" w:cs="LMMathItalic10-Regular"/>
+          <w:i/>
+          <w:iCs/>
+          <w:kern w:val="0"/>
+          <w:szCs w:val="22"/>
+        </w:rPr>
+        <w:t>P</w:t>
+      </w:r>
+      <w:r>
+        <w:rPr>
+          <w:rFonts w:ascii="LMMathItalic8-Regular" w:eastAsia="LMMathItalic8-Regular" w:hAnsi="LMRoman17-Regular" w:cs="LMMathItalic8-Regular"/>
+          <w:i/>
+          <w:iCs/>
+          <w:kern w:val="0"/>
+          <w:sz w:val="16"/>
+          <w:szCs w:val="16"/>
+        </w:rPr>
+        <w:t xml:space="preserve">S </w:t>
+      </w:r>
+      <w:r>
+        <w:rPr>
+          <w:rFonts w:ascii="LMMathSymbols10-Regular" w:eastAsia="LMMathSymbols10-Regular" w:hAnsi="LMRoman17-Regular" w:cs="LMMathSymbols10-Regular" w:hint="eastAsia"/>
+          <w:kern w:val="0"/>
+          <w:szCs w:val="22"/>
+        </w:rPr>
+        <w:t xml:space="preserve">・ </w:t>
+      </w:r>
+      <w:r>
+        <w:rPr>
+          <w:rFonts w:ascii="LMMathItalic10-Regular" w:eastAsia="LMMathItalic10-Regular" w:hAnsi="LMRoman17-Regular" w:cs="LMMathItalic10-Regular"/>
+          <w:i/>
+          <w:iCs/>
+          <w:kern w:val="0"/>
+          <w:szCs w:val="22"/>
+        </w:rPr>
+        <w:t xml:space="preserve">S </w:t>
+      </w:r>
+      <w:r>
+        <w:rPr>
+          <w:rFonts w:ascii="LMRoman10-Regular" w:eastAsiaTheme="minorHAnsi" w:hAnsi="LMRoman10-Regular" w:cs="LMRoman10-Regular"/>
+          <w:kern w:val="0"/>
+          <w:szCs w:val="22"/>
+        </w:rPr>
+        <w:t xml:space="preserve">= </w:t>
+      </w:r>
+      <w:r>
+        <w:rPr>
+          <w:rFonts w:ascii="LMMathItalic10-Regular" w:eastAsia="LMMathItalic10-Regular" w:hAnsi="LMRoman17-Regular" w:cs="LMMathItalic10-Regular"/>
+          <w:i/>
+          <w:iCs/>
+          <w:kern w:val="0"/>
+          <w:szCs w:val="22"/>
+        </w:rPr>
+        <w:t>P</w:t>
+      </w:r>
+      <w:r>
+        <w:rPr>
+          <w:rFonts w:ascii="LMMathItalic8-Regular" w:eastAsia="LMMathItalic8-Regular" w:hAnsi="LMRoman17-Regular" w:cs="LMMathItalic8-Regular"/>
+          <w:i/>
+          <w:iCs/>
+          <w:kern w:val="0"/>
+          <w:sz w:val="16"/>
+          <w:szCs w:val="16"/>
+        </w:rPr>
+        <w:t xml:space="preserve">S </w:t>
+      </w:r>
+      <w:r>
+        <w:rPr>
+          <w:rFonts w:ascii="LMMathSymbols10-Regular" w:eastAsia="LMMathSymbols10-Regular" w:hAnsi="LMRoman17-Regular" w:cs="LMMathSymbols10-Regular" w:hint="eastAsia"/>
+          <w:kern w:val="0"/>
+          <w:szCs w:val="22"/>
+        </w:rPr>
+        <w:t xml:space="preserve">・ </w:t>
+      </w:r>
+      <w:r>
+        <w:rPr>
+          <w:rFonts w:ascii="LMMathItalic10-Regular" w:eastAsia="LMMathItalic10-Regular" w:hAnsi="LMRoman17-Regular" w:cs="LMMathItalic10-Regular" w:hint="eastAsia"/>
+          <w:i/>
+          <w:iCs/>
+          <w:kern w:val="0"/>
+          <w:szCs w:val="22"/>
+        </w:rPr>
+        <w:t>π</w:t>
+      </w:r>
+      <w:r>
+        <w:rPr>
+          <w:rFonts w:ascii="LMMathItalic10-Regular" w:eastAsia="LMMathItalic10-Regular" w:hAnsi="LMRoman17-Regular" w:cs="LMMathItalic10-Regular"/>
+          <w:i/>
+          <w:iCs/>
+          <w:kern w:val="0"/>
+          <w:szCs w:val="22"/>
+        </w:rPr>
+        <w:t>R</w:t>
+      </w:r>
+      <w:r>
+        <w:rPr>
+          <w:rFonts w:ascii="LMRoman8-Regular" w:eastAsia="LMRoman8-Regular" w:hAnsi="LMRoman17-Regular" w:cs="LMRoman8-Regular"/>
+          <w:kern w:val="0"/>
+          <w:sz w:val="16"/>
+          <w:szCs w:val="16"/>
+        </w:rPr>
+        <w:t>2</w:t>
+      </w:r>
+      <w:r>
+        <w:rPr>
+          <w:rFonts w:ascii="LMMathItalic8-Regular" w:eastAsia="LMMathItalic8-Regular" w:hAnsi="LMRoman17-Regular" w:cs="LMMathItalic8-Regular"/>
+          <w:i/>
+          <w:iCs/>
+          <w:kern w:val="0"/>
+          <w:sz w:val="16"/>
+          <w:szCs w:val="16"/>
+        </w:rPr>
+        <w:t>T</w:t>
       </w:r>
     </w:p>
     <w:p>
@@ -525,33 +784,58 @@
       </w:pPr>
       <w:r>
         <w:rPr>
-          <w:rFonts w:ascii="LMMathItalic10-Regular" w:eastAsia="LMMathItalic10-Regular" w:hAnsi="LMRoman17-Regular" w:cs="LMMathItalic10-Regular"/>
-          <w:i/>
-          <w:iCs/>
-          <w:kern w:val="0"/>
-          <w:szCs w:val="22"/>
-        </w:rPr>
-        <w:t>P</w:t>
-      </w:r>
-      <w:r>
-        <w:rPr>
-          <w:rFonts w:ascii="LMMathItalic8-Regular" w:eastAsia="LMMathItalic8-Regular" w:hAnsi="LMRoman17-Regular" w:cs="LMMathItalic8-Regular"/>
-          <w:i/>
-          <w:iCs/>
-          <w:kern w:val="0"/>
-          <w:sz w:val="16"/>
-          <w:szCs w:val="16"/>
-        </w:rPr>
-        <w:t xml:space="preserve">S </w:t>
-      </w:r>
-      <w:r>
-        <w:rPr>
-          <w:rFonts w:ascii="LMRoman10-Regular" w:eastAsiaTheme="minorHAnsi" w:hAnsi="LMRoman10-Regular" w:cs="LMRoman10-Regular"/>
-          <w:kern w:val="0"/>
-          <w:szCs w:val="22"/>
-        </w:rPr>
-        <w:t>la puissance surfacique du Soleil à la distance Terre-Soleil du Soleil, S la surface du</w:t>
-      </w:r>
+          <w:rFonts w:ascii="LMRoman10-Regular" w:eastAsiaTheme="minorHAnsi" w:hAnsi="LMRoman10-Regular" w:cs="LMRoman10-Regular"/>
+          <w:kern w:val="0"/>
+          <w:szCs w:val="22"/>
+        </w:rPr>
+        <w:t xml:space="preserve">Ensuite, en considérant que l’albédo moyen de la Terre est </w:t>
+      </w:r>
+      <w:r>
+        <w:rPr>
+          <w:rFonts w:ascii="LMMathItalic10-Regular" w:eastAsia="LMMathItalic10-Regular" w:hAnsi="LMRoman17-Regular" w:cs="LMMathItalic10-Regular"/>
+          <w:i/>
+          <w:iCs/>
+          <w:kern w:val="0"/>
+          <w:szCs w:val="22"/>
+        </w:rPr>
+        <w:t xml:space="preserve">A </w:t>
+      </w:r>
+      <w:r>
+        <w:rPr>
+          <w:rFonts w:ascii="LMRoman10-Regular" w:eastAsiaTheme="minorHAnsi" w:hAnsi="LMRoman10-Regular" w:cs="LMRoman10-Regular"/>
+          <w:kern w:val="0"/>
+          <w:szCs w:val="22"/>
+        </w:rPr>
+        <w:t>= 0</w:t>
+      </w:r>
+      <w:r>
+        <w:rPr>
+          <w:rFonts w:ascii="LMMathItalic10-Regular" w:eastAsia="LMMathItalic10-Regular" w:hAnsi="LMRoman17-Regular" w:cs="LMMathItalic10-Regular"/>
+          <w:i/>
+          <w:iCs/>
+          <w:kern w:val="0"/>
+          <w:szCs w:val="22"/>
+        </w:rPr>
+        <w:t>.</w:t>
+      </w:r>
+      <w:r>
+        <w:rPr>
+          <w:rFonts w:ascii="LMRoman10-Regular" w:eastAsiaTheme="minorHAnsi" w:hAnsi="LMRoman10-Regular" w:cs="LMRoman10-Regular"/>
+          <w:kern w:val="0"/>
+          <w:szCs w:val="22"/>
+        </w:rPr>
+        <w:t xml:space="preserve">3, on obtient que </w:t>
+      </w:r>
+      <w:proofErr w:type="gramStart"/>
+      <w:r>
+        <w:rPr>
+          <w:rFonts w:ascii="LMRoman10-Regular" w:eastAsiaTheme="minorHAnsi" w:hAnsi="LMRoman10-Regular" w:cs="LMRoman10-Regular"/>
+          <w:kern w:val="0"/>
+          <w:szCs w:val="22"/>
+        </w:rPr>
+        <w:t>la</w:t>
+      </w:r>
+      <w:proofErr w:type="gramEnd"/>
     </w:p>
     <w:p>
       <w:pPr>
@@ -573,17 +857,17 @@
           <w:kern w:val="0"/>
           <w:szCs w:val="22"/>
         </w:rPr>
-        <w:t xml:space="preserve">maître-couple de la Terre et </w:t>
-      </w:r>
-      <w:r>
-        <w:rPr>
-          <w:rFonts w:ascii="LMMathItalic10-Regular" w:eastAsia="LMMathItalic10-Regular" w:hAnsi="LMRoman17-Regular" w:cs="LMMathItalic10-Regular"/>
-          <w:i/>
-          <w:iCs/>
-          <w:kern w:val="0"/>
-          <w:szCs w:val="22"/>
-        </w:rPr>
-        <w:t>R</w:t>
+        <w:t xml:space="preserve">puissance réfléchie </w:t>
+      </w:r>
+      <w:r>
+        <w:rPr>
+          <w:rFonts w:ascii="LMMathItalic10-Regular" w:eastAsia="LMMathItalic10-Regular" w:hAnsi="LMRoman17-Regular" w:cs="LMMathItalic10-Regular"/>
+          <w:i/>
+          <w:iCs/>
+          <w:kern w:val="0"/>
+          <w:szCs w:val="22"/>
+        </w:rPr>
+        <w:t>P</w:t>
       </w:r>
       <w:r>
         <w:rPr>
@@ -594,15 +878,15 @@
           <w:sz w:val="16"/>
           <w:szCs w:val="16"/>
         </w:rPr>
-        <w:t xml:space="preserve">T </w:t>
-      </w:r>
-      <w:r>
-        <w:rPr>
-          <w:rFonts w:ascii="LMRoman10-Regular" w:eastAsiaTheme="minorHAnsi" w:hAnsi="LMRoman10-Regular" w:cs="LMRoman10-Regular"/>
-          <w:kern w:val="0"/>
-          <w:szCs w:val="22"/>
-        </w:rPr>
-        <w:t>le rayon de la Terre, on a :</w:t>
+        <w:t xml:space="preserve">r </w:t>
+      </w:r>
+      <w:r>
+        <w:rPr>
+          <w:rFonts w:ascii="LMRoman10-Regular" w:eastAsiaTheme="minorHAnsi" w:hAnsi="LMRoman10-Regular" w:cs="LMRoman10-Regular"/>
+          <w:kern w:val="0"/>
+          <w:szCs w:val="22"/>
+        </w:rPr>
+        <w:t>par la surface terrestre est :</w:t>
       </w:r>
     </w:p>
     <w:p>
@@ -622,6 +906,97 @@
           <w:szCs w:val="16"/>
         </w:rPr>
       </w:pPr>
+      <w:r>
+        <w:rPr>
+          <w:rFonts w:ascii="LMMathItalic10-Regular" w:eastAsia="LMMathItalic10-Regular" w:hAnsi="LMRoman17-Regular" w:cs="LMMathItalic10-Regular"/>
+          <w:i/>
+          <w:iCs/>
+          <w:kern w:val="0"/>
+          <w:szCs w:val="22"/>
+        </w:rPr>
+        <w:t>P</w:t>
+      </w:r>
+      <w:r>
+        <w:rPr>
+          <w:rFonts w:ascii="LMMathItalic8-Regular" w:eastAsia="LMMathItalic8-Regular" w:hAnsi="LMRoman17-Regular" w:cs="LMMathItalic8-Regular"/>
+          <w:i/>
+          <w:iCs/>
+          <w:kern w:val="0"/>
+          <w:sz w:val="16"/>
+          <w:szCs w:val="16"/>
+        </w:rPr>
+        <w:t xml:space="preserve">r </w:t>
+      </w:r>
+      <w:r>
+        <w:rPr>
+          <w:rFonts w:ascii="LMRoman10-Regular" w:eastAsiaTheme="minorHAnsi" w:hAnsi="LMRoman10-Regular" w:cs="LMRoman10-Regular"/>
+          <w:kern w:val="0"/>
+          <w:szCs w:val="22"/>
+        </w:rPr>
+        <w:t xml:space="preserve">= </w:t>
+      </w:r>
+      <w:r>
+        <w:rPr>
+          <w:rFonts w:ascii="LMMathItalic10-Regular" w:eastAsia="LMMathItalic10-Regular" w:hAnsi="LMRoman17-Regular" w:cs="LMMathItalic10-Regular"/>
+          <w:i/>
+          <w:iCs/>
+          <w:kern w:val="0"/>
+          <w:szCs w:val="22"/>
+        </w:rPr>
+        <w:t xml:space="preserve">A </w:t>
+      </w:r>
+      <w:r>
+        <w:rPr>
+          <w:rFonts w:ascii="LMMathSymbols10-Regular" w:eastAsia="LMMathSymbols10-Regular" w:hAnsi="LMRoman17-Regular" w:cs="LMMathSymbols10-Regular" w:hint="eastAsia"/>
+          <w:kern w:val="0"/>
+          <w:szCs w:val="22"/>
+        </w:rPr>
+        <w:t xml:space="preserve">・ </w:t>
+      </w:r>
+      <w:r>
+        <w:rPr>
+          <w:rFonts w:ascii="LMMathItalic10-Regular" w:eastAsia="LMMathItalic10-Regular" w:hAnsi="LMRoman17-Regular" w:cs="LMMathItalic10-Regular"/>
+          <w:i/>
+          <w:iCs/>
+          <w:kern w:val="0"/>
+          <w:szCs w:val="22"/>
+        </w:rPr>
+        <w:t>P</w:t>
+      </w:r>
+      <w:r>
+        <w:rPr>
+          <w:rFonts w:ascii="LMMathItalic8-Regular" w:eastAsia="LMMathItalic8-Regular" w:hAnsi="LMRoman17-Regular" w:cs="LMMathItalic8-Regular"/>
+          <w:i/>
+          <w:iCs/>
+          <w:kern w:val="0"/>
+          <w:sz w:val="16"/>
+          <w:szCs w:val="16"/>
+        </w:rPr>
+        <w:t>S/T</w:t>
+      </w:r>
+    </w:p>
+    <w:p>
+      <w:pPr>
+        <w:widowControl/>
+        <w:suppressAutoHyphens w:val="0"/>
+        <w:autoSpaceDE w:val="0"/>
+        <w:adjustRightInd w:val="0"/>
+        <w:spacing w:after="0" w:line="240" w:lineRule="auto"/>
+        <w:textAlignment w:val="auto"/>
+        <w:rPr>
+          <w:rFonts w:ascii="LMRoman10-Regular" w:eastAsiaTheme="minorHAnsi" w:hAnsi="LMRoman10-Regular" w:cs="LMRoman10-Regular"/>
+          <w:kern w:val="0"/>
+          <w:szCs w:val="22"/>
+        </w:rPr>
+      </w:pPr>
+      <w:r>
+        <w:rPr>
+          <w:rFonts w:ascii="LMRoman10-Regular" w:eastAsiaTheme="minorHAnsi" w:hAnsi="LMRoman10-Regular" w:cs="LMRoman10-Regular"/>
+          <w:kern w:val="0"/>
+          <w:szCs w:val="22"/>
+        </w:rPr>
+        <w:t xml:space="preserve">En utilisant la loi de Stefan-Boltzmann, on connaît la puissance émise par la Terre </w:t>
+      </w:r>
       <w:proofErr w:type="spellStart"/>
       <w:r>
         <w:rPr>
@@ -642,16 +1017,54 @@
           <w:sz w:val="16"/>
           <w:szCs w:val="16"/>
         </w:rPr>
-        <w:t>re</w:t>
-      </w:r>
-      <w:r>
+        <w:t>e</w:t>
+      </w:r>
+      <w:proofErr w:type="spellEnd"/>
+      <w:r>
+        <w:rPr>
+          <w:rFonts w:ascii="LMMathItalic8-Regular" w:eastAsia="LMMathItalic8-Regular" w:hAnsi="LMRoman17-Regular" w:cs="LMMathItalic8-Regular"/>
+          <w:i/>
+          <w:iCs/>
+          <w:kern w:val="0"/>
+          <w:sz w:val="16"/>
+          <w:szCs w:val="16"/>
+        </w:rPr>
+        <w:t xml:space="preserve"> </w:t>
+      </w:r>
+      <w:r>
+        <w:rPr>
+          <w:rFonts w:ascii="LMRoman10-Regular" w:eastAsiaTheme="minorHAnsi" w:hAnsi="LMRoman10-Regular" w:cs="LMRoman10-Regular"/>
+          <w:kern w:val="0"/>
+          <w:szCs w:val="22"/>
+        </w:rPr>
+        <w:t>:</w:t>
+      </w:r>
+    </w:p>
+    <w:p>
+      <w:pPr>
+        <w:widowControl/>
+        <w:suppressAutoHyphens w:val="0"/>
+        <w:autoSpaceDE w:val="0"/>
+        <w:adjustRightInd w:val="0"/>
+        <w:spacing w:after="0" w:line="240" w:lineRule="auto"/>
+        <w:textAlignment w:val="auto"/>
         <w:rPr>
           <w:rFonts w:ascii="LMRoman8-Regular" w:eastAsia="LMRoman8-Regular" w:hAnsi="LMRoman17-Regular" w:cs="LMRoman8-Regular"/>
           <w:kern w:val="0"/>
           <w:sz w:val="16"/>
           <w:szCs w:val="16"/>
         </w:rPr>
-        <w:t>c</w:t>
+      </w:pPr>
+      <w:proofErr w:type="spellStart"/>
+      <w:r>
+        <w:rPr>
+          <w:rFonts w:ascii="LMMathItalic10-Regular" w:eastAsia="LMMathItalic10-Regular" w:hAnsi="LMRoman17-Regular" w:cs="LMMathItalic10-Regular"/>
+          <w:i/>
+          <w:iCs/>
+          <w:kern w:val="0"/>
+          <w:szCs w:val="22"/>
+        </w:rPr>
+        <w:t>P</w:t>
       </w:r>
       <w:r>
         <w:rPr>
@@ -662,7 +1075,7 @@
           <w:sz w:val="16"/>
           <w:szCs w:val="16"/>
         </w:rPr>
-        <w:t>ue</w:t>
+        <w:t>e</w:t>
       </w:r>
       <w:proofErr w:type="spellEnd"/>
       <w:r>
@@ -686,6 +1099,172 @@
       </w:r>
       <w:r>
         <w:rPr>
+          <w:rFonts w:ascii="LMMathItalic10-Regular" w:eastAsia="LMMathItalic10-Regular" w:hAnsi="LMRoman17-Regular" w:cs="LMMathItalic10-Regular" w:hint="eastAsia"/>
+          <w:i/>
+          <w:iCs/>
+          <w:kern w:val="0"/>
+          <w:szCs w:val="22"/>
+        </w:rPr>
+        <w:t>σ</w:t>
+      </w:r>
+      <w:r>
+        <w:rPr>
+          <w:rFonts w:ascii="LMMathItalic10-Regular" w:eastAsia="LMMathItalic10-Regular" w:hAnsi="LMRoman17-Regular" w:cs="LMMathItalic10-Regular"/>
+          <w:i/>
+          <w:iCs/>
+          <w:kern w:val="0"/>
+          <w:szCs w:val="22"/>
+        </w:rPr>
+        <w:t>T</w:t>
+      </w:r>
+      <w:r>
+        <w:rPr>
+          <w:rFonts w:ascii="LMRoman8-Regular" w:eastAsia="LMRoman8-Regular" w:hAnsi="LMRoman17-Regular" w:cs="LMRoman8-Regular"/>
+          <w:kern w:val="0"/>
+          <w:sz w:val="16"/>
+          <w:szCs w:val="16"/>
+        </w:rPr>
+        <w:t xml:space="preserve">4 </w:t>
+      </w:r>
+      <w:r>
+        <w:rPr>
+          <w:rFonts w:ascii="LMMathSymbols10-Regular" w:eastAsia="LMMathSymbols10-Regular" w:hAnsi="LMRoman17-Regular" w:cs="LMMathSymbols10-Regular" w:hint="eastAsia"/>
+          <w:kern w:val="0"/>
+          <w:szCs w:val="22"/>
+        </w:rPr>
+        <w:t xml:space="preserve">・ </w:t>
+      </w:r>
+      <w:r>
+        <w:rPr>
+          <w:rFonts w:ascii="LMRoman10-Regular" w:eastAsiaTheme="minorHAnsi" w:hAnsi="LMRoman10-Regular" w:cs="LMRoman10-Regular"/>
+          <w:kern w:val="0"/>
+          <w:szCs w:val="22"/>
+        </w:rPr>
+        <w:t>4</w:t>
+      </w:r>
+      <w:r>
+        <w:rPr>
+          <w:rFonts w:ascii="LMMathItalic10-Regular" w:eastAsia="LMMathItalic10-Regular" w:hAnsi="LMRoman17-Regular" w:cs="LMMathItalic10-Regular" w:hint="eastAsia"/>
+          <w:i/>
+          <w:iCs/>
+          <w:kern w:val="0"/>
+          <w:szCs w:val="22"/>
+        </w:rPr>
+        <w:t>π</w:t>
+      </w:r>
+      <w:r>
+        <w:rPr>
+          <w:rFonts w:ascii="LMMathItalic10-Regular" w:eastAsia="LMMathItalic10-Regular" w:hAnsi="LMRoman17-Regular" w:cs="LMMathItalic10-Regular"/>
+          <w:i/>
+          <w:iCs/>
+          <w:kern w:val="0"/>
+          <w:szCs w:val="22"/>
+        </w:rPr>
+        <w:t>R</w:t>
+      </w:r>
+      <w:r>
+        <w:rPr>
+          <w:rFonts w:ascii="LMRoman8-Regular" w:eastAsia="LMRoman8-Regular" w:hAnsi="LMRoman17-Regular" w:cs="LMRoman8-Regular"/>
+          <w:kern w:val="0"/>
+          <w:sz w:val="16"/>
+          <w:szCs w:val="16"/>
+        </w:rPr>
+        <w:t>2</w:t>
+      </w:r>
+    </w:p>
+    <w:p>
+      <w:pPr>
+        <w:widowControl/>
+        <w:suppressAutoHyphens w:val="0"/>
+        <w:autoSpaceDE w:val="0"/>
+        <w:adjustRightInd w:val="0"/>
+        <w:spacing w:after="0" w:line="240" w:lineRule="auto"/>
+        <w:textAlignment w:val="auto"/>
+        <w:rPr>
+          <w:rFonts w:ascii="LMRoman10-Regular" w:eastAsiaTheme="minorHAnsi" w:hAnsi="LMRoman10-Regular" w:cs="LMRoman10-Regular"/>
+          <w:kern w:val="0"/>
+          <w:szCs w:val="22"/>
+        </w:rPr>
+      </w:pPr>
+      <w:r>
+        <w:rPr>
+          <w:rFonts w:ascii="LMRoman10-Regular" w:eastAsiaTheme="minorHAnsi" w:hAnsi="LMRoman10-Regular" w:cs="LMRoman10-Regular"/>
+          <w:kern w:val="0"/>
+          <w:szCs w:val="22"/>
+        </w:rPr>
+        <w:t>Dans ce modèle, nous négligeons les effets internes de la Terre, ce qui implique que</w:t>
+      </w:r>
+    </w:p>
+    <w:p>
+      <w:pPr>
+        <w:widowControl/>
+        <w:suppressAutoHyphens w:val="0"/>
+        <w:autoSpaceDE w:val="0"/>
+        <w:adjustRightInd w:val="0"/>
+        <w:spacing w:after="0" w:line="240" w:lineRule="auto"/>
+        <w:textAlignment w:val="auto"/>
+        <w:rPr>
+          <w:rFonts w:ascii="LMRoman10-Regular" w:eastAsiaTheme="minorHAnsi" w:hAnsi="LMRoman10-Regular" w:cs="LMRoman10-Regular"/>
+          <w:kern w:val="0"/>
+          <w:szCs w:val="22"/>
+        </w:rPr>
+      </w:pPr>
+      <w:r>
+        <w:rPr>
+          <w:rFonts w:ascii="LMRoman10-Regular" w:eastAsiaTheme="minorHAnsi" w:hAnsi="LMRoman10-Regular" w:cs="LMRoman10-Regular"/>
+          <w:kern w:val="0"/>
+          <w:szCs w:val="22"/>
+        </w:rPr>
+        <w:t>celle-ci n’émet de puissance que par ce qu’elle reçoit du Soleil, soit la puissance absorbée</w:t>
+      </w:r>
+    </w:p>
+    <w:p>
+      <w:pPr>
+        <w:widowControl/>
+        <w:suppressAutoHyphens w:val="0"/>
+        <w:autoSpaceDE w:val="0"/>
+        <w:adjustRightInd w:val="0"/>
+        <w:spacing w:after="0" w:line="240" w:lineRule="auto"/>
+        <w:textAlignment w:val="auto"/>
+        <w:rPr>
+          <w:rFonts w:ascii="LMRoman10-Regular" w:eastAsiaTheme="minorHAnsi" w:hAnsi="LMRoman10-Regular" w:cs="LMRoman10-Regular"/>
+          <w:kern w:val="0"/>
+          <w:szCs w:val="22"/>
+        </w:rPr>
+      </w:pPr>
+      <w:r>
+        <w:rPr>
+          <w:rFonts w:ascii="LMRoman10-Regular" w:eastAsiaTheme="minorHAnsi" w:hAnsi="LMRoman10-Regular" w:cs="LMRoman10-Regular"/>
+          <w:kern w:val="0"/>
+          <w:szCs w:val="22"/>
+        </w:rPr>
+        <w:t>modélisée par la loi de Stefan-Boltzmann. On considère alors que la puissance reçue par la</w:t>
+      </w:r>
+    </w:p>
+    <w:p>
+      <w:pPr>
+        <w:widowControl/>
+        <w:suppressAutoHyphens w:val="0"/>
+        <w:autoSpaceDE w:val="0"/>
+        <w:adjustRightInd w:val="0"/>
+        <w:spacing w:after="0" w:line="240" w:lineRule="auto"/>
+        <w:textAlignment w:val="auto"/>
+        <w:rPr>
+          <w:rFonts w:ascii="LMRoman10-Regular" w:eastAsiaTheme="minorHAnsi" w:hAnsi="LMRoman10-Regular" w:cs="LMRoman10-Regular"/>
+          <w:kern w:val="0"/>
+          <w:szCs w:val="22"/>
+        </w:rPr>
+      </w:pPr>
+      <w:r>
+        <w:rPr>
+          <w:rFonts w:ascii="LMRoman10-Regular" w:eastAsiaTheme="minorHAnsi" w:hAnsi="LMRoman10-Regular" w:cs="LMRoman10-Regular"/>
+          <w:kern w:val="0"/>
+          <w:szCs w:val="22"/>
+        </w:rPr>
+        <w:t xml:space="preserve">Terre </w:t>
+      </w:r>
+      <w:r>
+        <w:rPr>
           <w:rFonts w:ascii="LMMathItalic10-Regular" w:eastAsia="LMMathItalic10-Regular" w:hAnsi="LMRoman17-Regular" w:cs="LMMathItalic10-Regular"/>
           <w:i/>
           <w:iCs/>
@@ -703,7 +1282,309 @@
           <w:sz w:val="16"/>
           <w:szCs w:val="16"/>
         </w:rPr>
-        <w:t xml:space="preserve">S </w:t>
+        <w:t xml:space="preserve">S/T </w:t>
+      </w:r>
+      <w:r>
+        <w:rPr>
+          <w:rFonts w:ascii="LMRoman10-Regular" w:eastAsiaTheme="minorHAnsi" w:hAnsi="LMRoman10-Regular" w:cs="LMRoman10-Regular"/>
+          <w:kern w:val="0"/>
+          <w:szCs w:val="22"/>
+        </w:rPr>
+        <w:t xml:space="preserve">est égale à la somme de la puissance réfléchie </w:t>
+      </w:r>
+      <w:r>
+        <w:rPr>
+          <w:rFonts w:ascii="LMMathItalic10-Regular" w:eastAsia="LMMathItalic10-Regular" w:hAnsi="LMRoman17-Regular" w:cs="LMMathItalic10-Regular"/>
+          <w:i/>
+          <w:iCs/>
+          <w:kern w:val="0"/>
+          <w:szCs w:val="22"/>
+        </w:rPr>
+        <w:t>P</w:t>
+      </w:r>
+      <w:r>
+        <w:rPr>
+          <w:rFonts w:ascii="LMMathItalic8-Regular" w:eastAsia="LMMathItalic8-Regular" w:hAnsi="LMRoman17-Regular" w:cs="LMMathItalic8-Regular"/>
+          <w:i/>
+          <w:iCs/>
+          <w:kern w:val="0"/>
+          <w:sz w:val="16"/>
+          <w:szCs w:val="16"/>
+        </w:rPr>
+        <w:t xml:space="preserve">r </w:t>
+      </w:r>
+      <w:r>
+        <w:rPr>
+          <w:rFonts w:ascii="LMRoman10-Regular" w:eastAsiaTheme="minorHAnsi" w:hAnsi="LMRoman10-Regular" w:cs="LMRoman10-Regular"/>
+          <w:kern w:val="0"/>
+          <w:szCs w:val="22"/>
+        </w:rPr>
+        <w:t xml:space="preserve">et de la puissance émise </w:t>
+      </w:r>
+      <w:proofErr w:type="spellStart"/>
+      <w:r>
+        <w:rPr>
+          <w:rFonts w:ascii="LMMathItalic10-Regular" w:eastAsia="LMMathItalic10-Regular" w:hAnsi="LMRoman17-Regular" w:cs="LMMathItalic10-Regular"/>
+          <w:i/>
+          <w:iCs/>
+          <w:kern w:val="0"/>
+          <w:szCs w:val="22"/>
+        </w:rPr>
+        <w:t>P</w:t>
+      </w:r>
+      <w:r>
+        <w:rPr>
+          <w:rFonts w:ascii="LMMathItalic8-Regular" w:eastAsia="LMMathItalic8-Regular" w:hAnsi="LMRoman17-Regular" w:cs="LMMathItalic8-Regular"/>
+          <w:i/>
+          <w:iCs/>
+          <w:kern w:val="0"/>
+          <w:sz w:val="16"/>
+          <w:szCs w:val="16"/>
+        </w:rPr>
+        <w:t>e</w:t>
+      </w:r>
+      <w:proofErr w:type="spellEnd"/>
+      <w:r>
+        <w:rPr>
+          <w:rFonts w:ascii="LMMathItalic8-Regular" w:eastAsia="LMMathItalic8-Regular" w:hAnsi="LMRoman17-Regular" w:cs="LMMathItalic8-Regular"/>
+          <w:i/>
+          <w:iCs/>
+          <w:kern w:val="0"/>
+          <w:sz w:val="16"/>
+          <w:szCs w:val="16"/>
+        </w:rPr>
+        <w:t xml:space="preserve"> </w:t>
+      </w:r>
+      <w:r>
+        <w:rPr>
+          <w:rFonts w:ascii="LMRoman10-Regular" w:eastAsiaTheme="minorHAnsi" w:hAnsi="LMRoman10-Regular" w:cs="LMRoman10-Regular"/>
+          <w:kern w:val="0"/>
+          <w:szCs w:val="22"/>
+        </w:rPr>
+        <w:t>:</w:t>
+      </w:r>
+    </w:p>
+    <w:p>
+      <w:pPr>
+        <w:widowControl/>
+        <w:suppressAutoHyphens w:val="0"/>
+        <w:autoSpaceDE w:val="0"/>
+        <w:adjustRightInd w:val="0"/>
+        <w:spacing w:after="0" w:line="240" w:lineRule="auto"/>
+        <w:textAlignment w:val="auto"/>
+        <w:rPr>
+          <w:rFonts w:ascii="LMMathItalic8-Regular" w:eastAsia="LMMathItalic8-Regular" w:hAnsi="LMRoman17-Regular" w:cs="LMMathItalic8-Regular"/>
+          <w:i/>
+          <w:iCs/>
+          <w:kern w:val="0"/>
+          <w:sz w:val="16"/>
+          <w:szCs w:val="16"/>
+        </w:rPr>
+      </w:pPr>
+      <w:r>
+        <w:rPr>
+          <w:rFonts w:ascii="LMMathItalic10-Regular" w:eastAsia="LMMathItalic10-Regular" w:hAnsi="LMRoman17-Regular" w:cs="LMMathItalic10-Regular"/>
+          <w:i/>
+          <w:iCs/>
+          <w:kern w:val="0"/>
+          <w:szCs w:val="22"/>
+        </w:rPr>
+        <w:t>P</w:t>
+      </w:r>
+      <w:r>
+        <w:rPr>
+          <w:rFonts w:ascii="LMMathItalic8-Regular" w:eastAsia="LMMathItalic8-Regular" w:hAnsi="LMRoman17-Regular" w:cs="LMMathItalic8-Regular"/>
+          <w:i/>
+          <w:iCs/>
+          <w:kern w:val="0"/>
+          <w:sz w:val="16"/>
+          <w:szCs w:val="16"/>
+        </w:rPr>
+        <w:t xml:space="preserve">S/T </w:t>
+      </w:r>
+      <w:r>
+        <w:rPr>
+          <w:rFonts w:ascii="LMRoman10-Regular" w:eastAsiaTheme="minorHAnsi" w:hAnsi="LMRoman10-Regular" w:cs="LMRoman10-Regular"/>
+          <w:kern w:val="0"/>
+          <w:szCs w:val="22"/>
+        </w:rPr>
+        <w:t xml:space="preserve">= </w:t>
+      </w:r>
+      <w:r>
+        <w:rPr>
+          <w:rFonts w:ascii="LMMathItalic10-Regular" w:eastAsia="LMMathItalic10-Regular" w:hAnsi="LMRoman17-Regular" w:cs="LMMathItalic10-Regular"/>
+          <w:i/>
+          <w:iCs/>
+          <w:kern w:val="0"/>
+          <w:szCs w:val="22"/>
+        </w:rPr>
+        <w:t>P</w:t>
+      </w:r>
+      <w:r>
+        <w:rPr>
+          <w:rFonts w:ascii="LMMathItalic8-Regular" w:eastAsia="LMMathItalic8-Regular" w:hAnsi="LMRoman17-Regular" w:cs="LMMathItalic8-Regular"/>
+          <w:i/>
+          <w:iCs/>
+          <w:kern w:val="0"/>
+          <w:sz w:val="16"/>
+          <w:szCs w:val="16"/>
+        </w:rPr>
+        <w:t xml:space="preserve">r </w:t>
+      </w:r>
+      <w:r>
+        <w:rPr>
+          <w:rFonts w:ascii="LMRoman10-Regular" w:eastAsiaTheme="minorHAnsi" w:hAnsi="LMRoman10-Regular" w:cs="LMRoman10-Regular"/>
+          <w:kern w:val="0"/>
+          <w:szCs w:val="22"/>
+        </w:rPr>
+        <w:t xml:space="preserve">+ </w:t>
+      </w:r>
+      <w:proofErr w:type="spellStart"/>
+      <w:r>
+        <w:rPr>
+          <w:rFonts w:ascii="LMMathItalic10-Regular" w:eastAsia="LMMathItalic10-Regular" w:hAnsi="LMRoman17-Regular" w:cs="LMMathItalic10-Regular"/>
+          <w:i/>
+          <w:iCs/>
+          <w:kern w:val="0"/>
+          <w:szCs w:val="22"/>
+        </w:rPr>
+        <w:t>P</w:t>
+      </w:r>
+      <w:r>
+        <w:rPr>
+          <w:rFonts w:ascii="LMMathItalic8-Regular" w:eastAsia="LMMathItalic8-Regular" w:hAnsi="LMRoman17-Regular" w:cs="LMMathItalic8-Regular"/>
+          <w:i/>
+          <w:iCs/>
+          <w:kern w:val="0"/>
+          <w:sz w:val="16"/>
+          <w:szCs w:val="16"/>
+        </w:rPr>
+        <w:t>e</w:t>
+      </w:r>
+      <w:proofErr w:type="spellEnd"/>
+    </w:p>
+    <w:p>
+      <w:pPr>
+        <w:widowControl/>
+        <w:suppressAutoHyphens w:val="0"/>
+        <w:autoSpaceDE w:val="0"/>
+        <w:adjustRightInd w:val="0"/>
+        <w:spacing w:after="0" w:line="240" w:lineRule="auto"/>
+        <w:textAlignment w:val="auto"/>
+        <w:rPr>
+          <w:rFonts w:ascii="LMRoman10-Regular" w:eastAsiaTheme="minorHAnsi" w:hAnsi="LMRoman10-Regular" w:cs="LMRoman10-Regular"/>
+          <w:kern w:val="0"/>
+          <w:szCs w:val="22"/>
+        </w:rPr>
+      </w:pPr>
+      <w:r>
+        <w:rPr>
+          <w:rFonts w:ascii="LMRoman10-Regular" w:eastAsiaTheme="minorHAnsi" w:hAnsi="LMRoman10-Regular" w:cs="LMRoman10-Regular"/>
+          <w:kern w:val="0"/>
+          <w:szCs w:val="22"/>
+        </w:rPr>
+        <w:t>Finalement, en remplaçant par les expressions explicitées précédemment et en isolant</w:t>
+      </w:r>
+    </w:p>
+    <w:p>
+      <w:pPr>
+        <w:widowControl/>
+        <w:suppressAutoHyphens w:val="0"/>
+        <w:autoSpaceDE w:val="0"/>
+        <w:adjustRightInd w:val="0"/>
+        <w:spacing w:after="0" w:line="240" w:lineRule="auto"/>
+        <w:textAlignment w:val="auto"/>
+        <w:rPr>
+          <w:rFonts w:ascii="LMRoman10-Regular" w:eastAsiaTheme="minorHAnsi" w:hAnsi="LMRoman10-Regular" w:cs="LMRoman10-Regular"/>
+          <w:kern w:val="0"/>
+          <w:szCs w:val="22"/>
+        </w:rPr>
+      </w:pPr>
+      <w:r>
+        <w:rPr>
+          <w:rFonts w:ascii="LMRoman10-Regular" w:eastAsiaTheme="minorHAnsi" w:hAnsi="LMRoman10-Regular" w:cs="LMRoman10-Regular"/>
+          <w:kern w:val="0"/>
+          <w:szCs w:val="22"/>
+        </w:rPr>
+        <w:t xml:space="preserve">la température de la Terre </w:t>
+      </w:r>
+      <w:r>
+        <w:rPr>
+          <w:rFonts w:ascii="LMMathItalic10-Regular" w:eastAsia="LMMathItalic10-Regular" w:hAnsi="LMRoman17-Regular" w:cs="LMMathItalic10-Regular"/>
+          <w:i/>
+          <w:iCs/>
+          <w:kern w:val="0"/>
+          <w:szCs w:val="22"/>
+        </w:rPr>
+        <w:t>T</w:t>
+      </w:r>
+      <w:r>
+        <w:rPr>
+          <w:rFonts w:ascii="LMRoman10-Regular" w:eastAsiaTheme="minorHAnsi" w:hAnsi="LMRoman10-Regular" w:cs="LMRoman10-Regular"/>
+          <w:kern w:val="0"/>
+          <w:szCs w:val="22"/>
+        </w:rPr>
+        <w:t>, on obtient :</w:t>
+      </w:r>
+    </w:p>
+    <w:p>
+      <w:pPr>
+        <w:widowControl/>
+        <w:suppressAutoHyphens w:val="0"/>
+        <w:autoSpaceDE w:val="0"/>
+        <w:adjustRightInd w:val="0"/>
+        <w:spacing w:after="0" w:line="240" w:lineRule="auto"/>
+        <w:textAlignment w:val="auto"/>
+        <w:rPr>
+          <w:rFonts w:ascii="LMRoman10-Regular" w:eastAsiaTheme="minorHAnsi" w:hAnsi="LMRoman10-Regular" w:cs="LMRoman10-Regular"/>
+          <w:kern w:val="0"/>
+          <w:szCs w:val="22"/>
+        </w:rPr>
+      </w:pPr>
+      <w:r>
+        <w:rPr>
+          <w:rFonts w:ascii="LMMathItalic10-Regular" w:eastAsia="LMMathItalic10-Regular" w:hAnsi="LMRoman17-Regular" w:cs="LMMathItalic10-Regular"/>
+          <w:i/>
+          <w:iCs/>
+          <w:kern w:val="0"/>
+          <w:szCs w:val="22"/>
+        </w:rPr>
+        <w:t xml:space="preserve">T </w:t>
+      </w:r>
+      <w:r>
+        <w:rPr>
+          <w:rFonts w:ascii="LMRoman10-Regular" w:eastAsiaTheme="minorHAnsi" w:hAnsi="LMRoman10-Regular" w:cs="LMRoman10-Regular"/>
+          <w:kern w:val="0"/>
+          <w:szCs w:val="22"/>
+        </w:rPr>
+        <w:t>=</w:t>
+      </w:r>
+      <w:proofErr w:type="gramStart"/>
+      <w:r>
+        <w:rPr>
+          <w:rFonts w:ascii="LMMathExtension10-Regular" w:eastAsiaTheme="minorHAnsi" w:hAnsi="LMMathExtension10-Regular" w:cs="LMMathExtension10-Regular"/>
+          <w:kern w:val="0"/>
+          <w:sz w:val="20"/>
+          <w:szCs w:val="20"/>
+        </w:rPr>
+        <w:t>_</w:t>
+      </w:r>
+      <w:r>
+        <w:rPr>
+          <w:rFonts w:ascii="LMRoman10-Regular" w:eastAsiaTheme="minorHAnsi" w:hAnsi="LMRoman10-Regular" w:cs="LMRoman10-Regular"/>
+          <w:kern w:val="0"/>
+          <w:szCs w:val="22"/>
+        </w:rPr>
+        <w:t>(</w:t>
+      </w:r>
+      <w:proofErr w:type="gramEnd"/>
+      <w:r>
+        <w:rPr>
+          <w:rFonts w:ascii="LMRoman10-Regular" w:eastAsiaTheme="minorHAnsi" w:hAnsi="LMRoman10-Regular" w:cs="LMRoman10-Regular"/>
+          <w:kern w:val="0"/>
+          <w:szCs w:val="22"/>
+        </w:rPr>
+        <w:t xml:space="preserve">1 </w:t>
       </w:r>
       <w:r>
         <w:rPr>
@@ -711,6 +1592,40 @@
           <w:kern w:val="0"/>
           <w:szCs w:val="22"/>
         </w:rPr>
+        <w:t>−</w:t>
+      </w:r>
+      <w:r>
+        <w:rPr>
+          <w:rFonts w:ascii="LMMathSymbols10-Regular" w:eastAsia="LMMathSymbols10-Regular" w:hAnsi="LMRoman17-Regular" w:cs="LMMathSymbols10-Regular"/>
+          <w:kern w:val="0"/>
+          <w:szCs w:val="22"/>
+        </w:rPr>
+        <w:t xml:space="preserve"> </w:t>
+      </w:r>
+      <w:r>
+        <w:rPr>
+          <w:rFonts w:ascii="LMMathItalic10-Regular" w:eastAsia="LMMathItalic10-Regular" w:hAnsi="LMRoman17-Regular" w:cs="LMMathItalic10-Regular"/>
+          <w:i/>
+          <w:iCs/>
+          <w:kern w:val="0"/>
+          <w:szCs w:val="22"/>
+        </w:rPr>
+        <w:t>A</w:t>
+      </w:r>
+      <w:r>
+        <w:rPr>
+          <w:rFonts w:ascii="LMRoman10-Regular" w:eastAsiaTheme="minorHAnsi" w:hAnsi="LMRoman10-Regular" w:cs="LMRoman10-Regular"/>
+          <w:kern w:val="0"/>
+          <w:szCs w:val="22"/>
+        </w:rPr>
+        <w:t xml:space="preserve">) </w:t>
+      </w:r>
+      <w:r>
+        <w:rPr>
+          <w:rFonts w:ascii="LMMathSymbols10-Regular" w:eastAsia="LMMathSymbols10-Regular" w:hAnsi="LMRoman17-Regular" w:cs="LMMathSymbols10-Regular" w:hint="eastAsia"/>
+          <w:kern w:val="0"/>
+          <w:szCs w:val="22"/>
+        </w:rPr>
         <w:t xml:space="preserve">・ </w:t>
       </w:r>
       <w:r>
@@ -721,24 +1636,6 @@
           <w:kern w:val="0"/>
           <w:szCs w:val="22"/>
         </w:rPr>
-        <w:t xml:space="preserve">S </w:t>
-      </w:r>
-      <w:r>
-        <w:rPr>
-          <w:rFonts w:ascii="LMRoman10-Regular" w:eastAsiaTheme="minorHAnsi" w:hAnsi="LMRoman10-Regular" w:cs="LMRoman10-Regular"/>
-          <w:kern w:val="0"/>
-          <w:szCs w:val="22"/>
-        </w:rPr>
-        <w:t xml:space="preserve">= </w:t>
-      </w:r>
-      <w:r>
-        <w:rPr>
-          <w:rFonts w:ascii="LMMathItalic10-Regular" w:eastAsia="LMMathItalic10-Regular" w:hAnsi="LMRoman17-Regular" w:cs="LMMathItalic10-Regular"/>
-          <w:i/>
-          <w:iCs/>
-          <w:kern w:val="0"/>
-          <w:szCs w:val="22"/>
-        </w:rPr>
         <w:t>P</w:t>
       </w:r>
       <w:r>
@@ -750,15 +1647,15 @@
           <w:sz w:val="16"/>
           <w:szCs w:val="16"/>
         </w:rPr>
-        <w:t xml:space="preserve">S </w:t>
-      </w:r>
-      <w:r>
-        <w:rPr>
-          <w:rFonts w:ascii="LMMathSymbols10-Regular" w:eastAsia="LMMathSymbols10-Regular" w:hAnsi="LMRoman17-Regular" w:cs="LMMathSymbols10-Regular" w:hint="eastAsia"/>
-          <w:kern w:val="0"/>
-          <w:szCs w:val="22"/>
-        </w:rPr>
-        <w:t xml:space="preserve">・ </w:t>
+        <w:t>S</w:t>
+      </w:r>
+      <w:r>
+        <w:rPr>
+          <w:rFonts w:ascii="LMRoman10-Regular" w:eastAsiaTheme="minorHAnsi" w:hAnsi="LMRoman10-Regular" w:cs="LMRoman10-Regular"/>
+          <w:kern w:val="0"/>
+          <w:szCs w:val="22"/>
+        </w:rPr>
+        <w:t>4</w:t>
       </w:r>
       <w:r>
         <w:rPr>
@@ -768,17 +1665,16 @@
           <w:kern w:val="0"/>
           <w:szCs w:val="22"/>
         </w:rPr>
-        <w:t>π</w:t>
-      </w:r>
-      <w:r>
-        <w:rPr>
-          <w:rFonts w:ascii="LMMathItalic10-Regular" w:eastAsia="LMMathItalic10-Regular" w:hAnsi="LMRoman17-Regular" w:cs="LMMathItalic10-Regular"/>
-          <w:i/>
-          <w:iCs/>
-          <w:kern w:val="0"/>
-          <w:szCs w:val="22"/>
-        </w:rPr>
-        <w:t>R</w:t>
+        <w:t>σ</w:t>
+      </w:r>
+      <w:r>
+        <w:rPr>
+          <w:rFonts w:ascii="LMMathExtension10-Regular" w:eastAsiaTheme="minorHAnsi" w:hAnsi="LMMathExtension10-Regular" w:cs="LMMathExtension10-Regular"/>
+          <w:kern w:val="0"/>
+          <w:sz w:val="20"/>
+          <w:szCs w:val="20"/>
+        </w:rPr>
+        <w:t>_</w:t>
       </w:r>
       <w:r>
         <w:rPr>
@@ -787,7 +1683,7 @@
           <w:sz w:val="16"/>
           <w:szCs w:val="16"/>
         </w:rPr>
-        <w:t>2</w:t>
+        <w:t>1</w:t>
       </w:r>
       <w:r>
         <w:rPr>
@@ -798,7 +1694,16 @@
           <w:sz w:val="16"/>
           <w:szCs w:val="16"/>
         </w:rPr>
-        <w:t>T</w:t>
+        <w:t>/</w:t>
+      </w:r>
+      <w:r>
+        <w:rPr>
+          <w:rFonts w:ascii="LMRoman8-Regular" w:eastAsia="LMRoman8-Regular" w:hAnsi="LMRoman17-Regular" w:cs="LMRoman8-Regular"/>
+          <w:kern w:val="0"/>
+          <w:sz w:val="16"/>
+          <w:szCs w:val="16"/>
+        </w:rPr>
+        <w:t>4</w:t>
       </w:r>
     </w:p>
     <w:p/>

</xml_diff>